<commit_message>
Ammended as per review
</commit_message>
<xml_diff>
--- a/UAT/Login UATs.docx
+++ b/UAT/Login UATs.docx
@@ -1899,6 +1899,7 @@
               <w:pStyle w:val="bp"/>
             </w:pPr>
             <w:commentRangeStart w:id="0"/>
+            <w:commentRangeStart w:id="1"/>
             <w:r>
               <w:t>Username input field must be blank?</w:t>
             </w:r>
@@ -1908,6 +1909,13 @@
                 <w:rStyle w:val="CommentReference"/>
               </w:rPr>
               <w:commentReference w:id="0"/>
+            </w:r>
+            <w:commentRangeEnd w:id="1"/>
+            <w:r>
+              <w:rPr>
+                <w:rStyle w:val="CommentReference"/>
+              </w:rPr>
+              <w:commentReference w:id="1"/>
             </w:r>
           </w:p>
         </w:tc>
@@ -2387,6 +2395,8 @@
             </w:r>
           </w:p>
         </w:tc>
+        <w:bookmarkStart w:id="2" w:name="_GoBack"/>
+        <w:bookmarkEnd w:id="2"/>
       </w:tr>
       <w:tr>
         <w:tc>
@@ -3162,16 +3172,24 @@
             <w:r>
               <w:t>Password</w:t>
             </w:r>
-            <w:commentRangeStart w:id="1"/>
+            <w:commentRangeStart w:id="3"/>
+            <w:commentRangeStart w:id="4"/>
             <w:r>
               <w:t xml:space="preserve"> input field must be blank?</w:t>
             </w:r>
-            <w:commentRangeEnd w:id="1"/>
+            <w:commentRangeEnd w:id="3"/>
             <w:r>
               <w:rPr>
                 <w:rStyle w:val="CommentReference"/>
               </w:rPr>
-              <w:commentReference w:id="1"/>
+              <w:commentReference w:id="3"/>
+            </w:r>
+            <w:commentRangeEnd w:id="4"/>
+            <w:r>
+              <w:rPr>
+                <w:rStyle w:val="CommentReference"/>
+              </w:rPr>
+              <w:commentReference w:id="4"/>
             </w:r>
           </w:p>
         </w:tc>
@@ -6659,6 +6677,91 @@
               </w:rPr>
               <w:t>P</w:t>
             </w:r>
+          </w:p>
+        </w:tc>
+        <w:tc>
+          <w:tcPr>
+            <w:tcW w:w="714" w:type="dxa"/>
+          </w:tcPr>
+          <w:p>
+            <w:pPr>
+              <w:pStyle w:val="bp"/>
+              <w:spacing w:before="0" w:after="0"/>
+              <w:rPr>
+                <w:b/>
+              </w:rPr>
+            </w:pPr>
+          </w:p>
+        </w:tc>
+      </w:tr>
+      <w:tr>
+        <w:tblPrEx>
+          <w:tblBorders>
+            <w:top w:val="single" w:sz="6" w:space="0" w:color="auto"/>
+            <w:left w:val="single" w:sz="6" w:space="0" w:color="auto"/>
+            <w:bottom w:val="single" w:sz="6" w:space="0" w:color="auto"/>
+            <w:right w:val="single" w:sz="6" w:space="0" w:color="auto"/>
+            <w:insideH w:val="single" w:sz="6" w:space="0" w:color="auto"/>
+            <w:insideV w:val="single" w:sz="6" w:space="0" w:color="auto"/>
+          </w:tblBorders>
+        </w:tblPrEx>
+        <w:trPr>
+          <w:cantSplit/>
+          <w:trHeight w:val="80"/>
+        </w:trPr>
+        <w:tc>
+          <w:tcPr>
+            <w:tcW w:w="558" w:type="dxa"/>
+            <w:tcBorders>
+              <w:right w:val="single" w:sz="4" w:space="0" w:color="auto"/>
+            </w:tcBorders>
+          </w:tcPr>
+          <w:p>
+            <w:pPr>
+              <w:pStyle w:val="bp"/>
+              <w:spacing w:before="0" w:after="0"/>
+            </w:pPr>
+          </w:p>
+        </w:tc>
+        <w:tc>
+          <w:tcPr>
+            <w:tcW w:w="5596" w:type="dxa"/>
+            <w:gridSpan w:val="3"/>
+            <w:tcBorders>
+              <w:left w:val="single" w:sz="4" w:space="0" w:color="auto"/>
+            </w:tcBorders>
+          </w:tcPr>
+          <w:p>
+            <w:pPr>
+              <w:pStyle w:val="bp"/>
+              <w:spacing w:before="0" w:after="0"/>
+            </w:pPr>
+          </w:p>
+        </w:tc>
+        <w:tc>
+          <w:tcPr>
+            <w:tcW w:w="5596" w:type="dxa"/>
+          </w:tcPr>
+          <w:p>
+            <w:pPr>
+              <w:pStyle w:val="bp"/>
+              <w:spacing w:before="0" w:after="0"/>
+            </w:pPr>
+          </w:p>
+        </w:tc>
+        <w:tc>
+          <w:tcPr>
+            <w:tcW w:w="714" w:type="dxa"/>
+          </w:tcPr>
+          <w:p>
+            <w:pPr>
+              <w:pStyle w:val="bp"/>
+              <w:spacing w:before="0" w:after="0"/>
+              <w:rPr>
+                <w:b/>
+                <w:color w:val="538135" w:themeColor="accent6" w:themeShade="BF"/>
+              </w:rPr>
+            </w:pPr>
           </w:p>
         </w:tc>
         <w:tc>
@@ -9474,35 +9577,91 @@
         <w:pStyle w:val="bp"/>
         <w:spacing w:before="0" w:after="0"/>
       </w:pPr>
-      <w:commentRangeStart w:id="2"/>
       <w:r>
         <w:rPr>
           <w:noProof/>
+          <w:sz w:val="16"/>
         </w:rPr>
         <w:lastRenderedPageBreak/>
-        <w:pict w14:anchorId="7814D916">
-          <v:shape id="_x0000_s1048" type="#_x0000_t75" style="position:absolute;margin-left:292.5pt;margin-top:-.75pt;width:224.25pt;height:381.75pt;z-index:251675648;mso-position-horizontal-relative:margin;mso-position-vertical-relative:margin">
-            <v:imagedata r:id="rId20" o:title="2018-05-19_19-48-24"/>
-            <w10:wrap type="square" anchorx="margin" anchory="margin"/>
-          </v:shape>
-        </w:pict>
+        <w:drawing>
+          <wp:anchor distT="0" distB="0" distL="114300" distR="114300" simplePos="0" relativeHeight="251674624" behindDoc="0" locked="0" layoutInCell="1" allowOverlap="1" wp14:anchorId="42B78852" wp14:editId="61EC00F8">
+            <wp:simplePos x="0" y="0"/>
+            <wp:positionH relativeFrom="margin">
+              <wp:posOffset>4152900</wp:posOffset>
+            </wp:positionH>
+            <wp:positionV relativeFrom="margin">
+              <wp:posOffset>10795</wp:posOffset>
+            </wp:positionV>
+            <wp:extent cx="2524125" cy="4554220"/>
+            <wp:effectExtent l="0" t="0" r="9525" b="0"/>
+            <wp:wrapSquare wrapText="bothSides"/>
+            <wp:docPr id="5" name="Picture 5" descr="2018-05-27_20-51-12"/>
+            <wp:cNvGraphicFramePr>
+              <a:graphicFrameLocks xmlns:a="http://schemas.openxmlformats.org/drawingml/2006/main" noChangeAspect="1"/>
+            </wp:cNvGraphicFramePr>
+            <a:graphic xmlns:a="http://schemas.openxmlformats.org/drawingml/2006/main">
+              <a:graphicData uri="http://schemas.openxmlformats.org/drawingml/2006/picture">
+                <pic:pic xmlns:pic="http://schemas.openxmlformats.org/drawingml/2006/picture">
+                  <pic:nvPicPr>
+                    <pic:cNvPr id="0" name="Picture 32" descr="2018-05-27_20-51-12"/>
+                    <pic:cNvPicPr>
+                      <a:picLocks noChangeAspect="1" noChangeArrowheads="1"/>
+                    </pic:cNvPicPr>
+                  </pic:nvPicPr>
+                  <pic:blipFill>
+                    <a:blip r:embed="rId22">
+                      <a:extLst>
+                        <a:ext uri="{28A0092B-C50C-407E-A947-70E740481C1C}">
+                          <a14:useLocalDpi xmlns:a14="http://schemas.microsoft.com/office/drawing/2010/main" val="0"/>
+                        </a:ext>
+                      </a:extLst>
+                    </a:blip>
+                    <a:srcRect/>
+                    <a:stretch>
+                      <a:fillRect/>
+                    </a:stretch>
+                  </pic:blipFill>
+                  <pic:spPr bwMode="auto">
+                    <a:xfrm>
+                      <a:off x="0" y="0"/>
+                      <a:ext cx="2524125" cy="4554220"/>
+                    </a:xfrm>
+                    <a:prstGeom prst="rect">
+                      <a:avLst/>
+                    </a:prstGeom>
+                    <a:noFill/>
+                  </pic:spPr>
+                </pic:pic>
+              </a:graphicData>
+            </a:graphic>
+            <wp14:sizeRelH relativeFrom="page">
+              <wp14:pctWidth>0</wp14:pctWidth>
+            </wp14:sizeRelH>
+            <wp14:sizeRelV relativeFrom="page">
+              <wp14:pctHeight>0</wp14:pctHeight>
+            </wp14:sizeRelV>
+          </wp:anchor>
+        </w:drawing>
       </w:r>
-      <w:commentRangeEnd w:id="2"/>
       <w:r>
         <w:rPr>
           <w:rStyle w:val="CommentReference"/>
         </w:rPr>
-        <w:commentReference w:id="2"/>
+        <w:commentReference w:id="5"/>
+      </w:r>
+      <w:r>
+        <w:rPr>
+          <w:rStyle w:val="CommentReference"/>
+        </w:rPr>
+        <w:commentReference w:id="6"/>
       </w:r>
       <w:r>
         <w:pict w14:anchorId="52D92A8F">
-          <v:shape id="_x0000_i1031" type="#_x0000_t75" style="width:219pt;height:384.75pt">
+          <v:shape id="_x0000_i1031" type="#_x0000_t75" style="width:203.25pt;height:357pt">
             <v:imagedata r:id="rId29" o:title="2018-05-28_14-59-26"/>
           </v:shape>
         </w:pict>
       </w:r>
-      <w:bookmarkStart w:id="3" w:name="_GoBack"/>
-      <w:bookmarkEnd w:id="3"/>
     </w:p>
     <w:p>
       <w:pPr>
@@ -9559,7 +9718,29 @@
       </w:r>
     </w:p>
   </w:comment>
-  <w:comment w:id="1" w:author="Charnes Nell" w:date="2018-06-05T09:36:00Z" w:initials="CN">
+  <w:comment w:id="1" w:author="Michelle" w:date="2018-06-06T15:51:00Z" w:initials="M">
+    <w:p>
+      <w:pPr>
+        <w:pStyle w:val="CommentText"/>
+      </w:pPr>
+      <w:r>
+        <w:rPr>
+          <w:rStyle w:val="CommentReference"/>
+        </w:rPr>
+        <w:annotationRef/>
+      </w:r>
+      <w:r>
+        <w:t>to test that an error happens when us</w:t>
+      </w:r>
+      <w:r>
+        <w:t xml:space="preserve">er name is </w:t>
+      </w:r>
+      <w:r>
+        <w:t>blank</w:t>
+      </w:r>
+    </w:p>
+  </w:comment>
+  <w:comment w:id="3" w:author="Charnes Nell" w:date="2018-06-05T09:36:00Z" w:initials="CN">
     <w:p>
       <w:pPr>
         <w:pStyle w:val="CommentText"/>
@@ -9575,7 +9756,23 @@
       </w:r>
     </w:p>
   </w:comment>
-  <w:comment w:id="2" w:author="Charnes Nell" w:date="2018-06-05T09:38:00Z" w:initials="CN">
+  <w:comment w:id="4" w:author="Michelle" w:date="2018-06-06T15:54:00Z" w:initials="M">
+    <w:p>
+      <w:pPr>
+        <w:pStyle w:val="CommentText"/>
+      </w:pPr>
+      <w:r>
+        <w:rPr>
+          <w:rStyle w:val="CommentReference"/>
+        </w:rPr>
+        <w:annotationRef/>
+      </w:r>
+      <w:r>
+        <w:t>To test the error</w:t>
+      </w:r>
+    </w:p>
+  </w:comment>
+  <w:comment w:id="5" w:author="Charnes Nell" w:date="2018-06-05T09:38:00Z" w:initials="CN">
     <w:p>
       <w:pPr>
         <w:pStyle w:val="CommentText"/>
@@ -9591,22 +9788,42 @@
       </w:r>
     </w:p>
   </w:comment>
+  <w:comment w:id="6" w:author="Michelle" w:date="2018-06-06T16:06:00Z" w:initials="M">
+    <w:p>
+      <w:pPr>
+        <w:pStyle w:val="CommentText"/>
+      </w:pPr>
+      <w:r>
+        <w:rPr>
+          <w:rStyle w:val="CommentReference"/>
+        </w:rPr>
+        <w:annotationRef/>
+      </w:r>
+      <w:r>
+        <w:t>changed</w:t>
+      </w:r>
+    </w:p>
+  </w:comment>
 </w:comments>
 </file>
 
 <file path=word/commentsExtended.xml><?xml version="1.0" encoding="utf-8"?>
 <w15:commentsEx xmlns:wpc="http://schemas.microsoft.com/office/word/2010/wordprocessingCanvas" xmlns:cx="http://schemas.microsoft.com/office/drawing/2014/chartex" xmlns:cx1="http://schemas.microsoft.com/office/drawing/2015/9/8/chartex" xmlns:cx2="http://schemas.microsoft.com/office/drawing/2015/10/21/chartex" xmlns:cx3="http://schemas.microsoft.com/office/drawing/2016/5/9/chartex" xmlns:cx4="http://schemas.microsoft.com/office/drawing/2016/5/10/chartex" xmlns:cx5="http://schemas.microsoft.com/office/drawing/2016/5/11/chartex" xmlns:cx6="http://schemas.microsoft.com/office/drawing/2016/5/12/chartex" xmlns:cx7="http://schemas.microsoft.com/office/drawing/2016/5/13/chartex" xmlns:cx8="http://schemas.microsoft.com/office/drawing/2016/5/14/chartex" xmlns:mc="http://schemas.openxmlformats.org/markup-compatibility/2006" xmlns:aink="http://schemas.microsoft.com/office/drawing/2016/ink" xmlns:am3d="http://schemas.microsoft.com/office/drawing/2017/model3d" xmlns:o="urn:schemas-microsoft-com:office:office" xmlns:r="http://schemas.openxmlformats.org/officeDocument/2006/relationships" xmlns:m="http://schemas.openxmlformats.org/officeDocument/2006/math" xmlns:v="urn:schemas-microsoft-com:vml" xmlns:wp14="http://schemas.microsoft.com/office/word/2010/wordprocessingDrawing" xmlns:wp="http://schemas.openxmlformats.org/drawingml/2006/wordprocessingDrawing" xmlns:w10="urn:schemas-microsoft-com:office:word" xmlns:w="http://schemas.openxmlformats.org/wordprocessingml/2006/main" xmlns:w14="http://schemas.microsoft.com/office/word/2010/wordml" xmlns:w15="http://schemas.microsoft.com/office/word/2012/wordml" xmlns:w16cid="http://schemas.microsoft.com/office/word/2016/wordml/cid" xmlns:w16se="http://schemas.microsoft.com/office/word/2015/wordml/symex" xmlns:wpg="http://schemas.microsoft.com/office/word/2010/wordprocessingGroup" xmlns:wpi="http://schemas.microsoft.com/office/word/2010/wordprocessingInk" xmlns:wne="http://schemas.microsoft.com/office/word/2006/wordml" xmlns:wps="http://schemas.microsoft.com/office/word/2010/wordprocessingShape" mc:Ignorable="w14 w15 w16se w16cid wp14">
   <w15:commentEx w15:paraId="56A1C7B6" w15:done="0"/>
+  <w15:commentEx w15:paraId="4891FBF5" w15:paraIdParent="56A1C7B6" w15:done="0"/>
   <w15:commentEx w15:paraId="7CE128B5" w15:done="0"/>
+  <w15:commentEx w15:paraId="5AAF67E7" w15:paraIdParent="7CE128B5" w15:done="0"/>
   <w15:commentEx w15:paraId="1088D7CF" w15:done="0"/>
+  <w15:commentEx w15:paraId="0C052E27" w15:paraIdParent="1088D7CF" w15:done="0"/>
 </w15:commentsEx>
 </file>
 
 <file path=word/commentsIds.xml><?xml version="1.0" encoding="utf-8"?>
 <w16cid:commentsIds xmlns:wpc="http://schemas.microsoft.com/office/word/2010/wordprocessingCanvas" xmlns:cx="http://schemas.microsoft.com/office/drawing/2014/chartex" xmlns:cx1="http://schemas.microsoft.com/office/drawing/2015/9/8/chartex" xmlns:cx2="http://schemas.microsoft.com/office/drawing/2015/10/21/chartex" xmlns:cx3="http://schemas.microsoft.com/office/drawing/2016/5/9/chartex" xmlns:cx4="http://schemas.microsoft.com/office/drawing/2016/5/10/chartex" xmlns:cx5="http://schemas.microsoft.com/office/drawing/2016/5/11/chartex" xmlns:cx6="http://schemas.microsoft.com/office/drawing/2016/5/12/chartex" xmlns:cx7="http://schemas.microsoft.com/office/drawing/2016/5/13/chartex" xmlns:cx8="http://schemas.microsoft.com/office/drawing/2016/5/14/chartex" xmlns:mc="http://schemas.openxmlformats.org/markup-compatibility/2006" xmlns:aink="http://schemas.microsoft.com/office/drawing/2016/ink" xmlns:am3d="http://schemas.microsoft.com/office/drawing/2017/model3d" xmlns:o="urn:schemas-microsoft-com:office:office" xmlns:r="http://schemas.openxmlformats.org/officeDocument/2006/relationships" xmlns:m="http://schemas.openxmlformats.org/officeDocument/2006/math" xmlns:v="urn:schemas-microsoft-com:vml" xmlns:wp14="http://schemas.microsoft.com/office/word/2010/wordprocessingDrawing" xmlns:wp="http://schemas.openxmlformats.org/drawingml/2006/wordprocessingDrawing" xmlns:w10="urn:schemas-microsoft-com:office:word" xmlns:w="http://schemas.openxmlformats.org/wordprocessingml/2006/main" xmlns:w14="http://schemas.microsoft.com/office/word/2010/wordml" xmlns:w15="http://schemas.microsoft.com/office/word/2012/wordml" xmlns:w16cid="http://schemas.microsoft.com/office/word/2016/wordml/cid" xmlns:w16se="http://schemas.microsoft.com/office/word/2015/wordml/symex" xmlns:wpg="http://schemas.microsoft.com/office/word/2010/wordprocessingGroup" xmlns:wpi="http://schemas.microsoft.com/office/word/2010/wordprocessingInk" xmlns:wne="http://schemas.microsoft.com/office/word/2006/wordml" xmlns:wps="http://schemas.microsoft.com/office/word/2010/wordprocessingShape" mc:Ignorable="w14 w15 w16se w16cid wp14">
   <w16cid:commentId w16cid:paraId="56A1C7B6" w16cid:durableId="1EC0D806"/>
+  <w16cid:commentId w16cid:paraId="4891FBF5" w16cid:durableId="1EC28184"/>
   <w16cid:commentId w16cid:paraId="7CE128B5" w16cid:durableId="1EC0D832"/>
-  <w16cid:commentId w16cid:paraId="1088D7CF" w16cid:durableId="1EC0D8B1"/>
+  <w16cid:commentId w16cid:paraId="5AAF67E7" w16cid:durableId="1EC2821E"/>
 </w16cid:commentsIds>
 </file>
 
@@ -13154,6 +13371,9 @@
   <w15:person w15:author="Charnes Nell">
     <w15:presenceInfo w15:providerId="Windows Live" w15:userId="988cb3c238eabf15"/>
   </w15:person>
+  <w15:person w15:author="Michelle">
+    <w15:presenceInfo w15:providerId="Windows Live" w15:userId="05ca5b4843f05564"/>
+  </w15:person>
 </w15:people>
 </file>
 
@@ -13185,6 +13405,7 @@
     <w:lsdException w:name="Strong" w:qFormat="1"/>
     <w:lsdException w:name="Emphasis" w:qFormat="1"/>
     <w:lsdException w:name="HTML Preformatted" w:semiHidden="1" w:unhideWhenUsed="1"/>
+    <w:lsdException w:name="Normal Table" w:semiHidden="1" w:unhideWhenUsed="1"/>
     <w:lsdException w:name="No List" w:semiHidden="1" w:unhideWhenUsed="1"/>
     <w:lsdException w:name="Outline List 1" w:semiHidden="1" w:unhideWhenUsed="1"/>
     <w:lsdException w:name="Outline List 2" w:semiHidden="1" w:unhideWhenUsed="1"/>
@@ -13227,8 +13448,10 @@
     <w:lsdException w:name="Table Elegant" w:semiHidden="1" w:unhideWhenUsed="1"/>
     <w:lsdException w:name="Table Professional" w:semiHidden="1" w:unhideWhenUsed="1"/>
     <w:lsdException w:name="Table Subtle 1" w:semiHidden="1" w:unhideWhenUsed="1"/>
+    <w:lsdException w:name="Table Subtle 2" w:semiHidden="1" w:unhideWhenUsed="1"/>
     <w:lsdException w:name="Table Web 1" w:semiHidden="1" w:unhideWhenUsed="1"/>
     <w:lsdException w:name="Table Web 2" w:semiHidden="1" w:unhideWhenUsed="1"/>
+    <w:lsdException w:name="Table Web 3" w:semiHidden="1" w:unhideWhenUsed="1"/>
     <w:lsdException w:name="Table Theme" w:semiHidden="1" w:unhideWhenUsed="1"/>
     <w:lsdException w:name="Placeholder Text" w:semiHidden="1" w:uiPriority="99"/>
     <w:lsdException w:name="No Spacing" w:uiPriority="1" w:qFormat="1"/>

</xml_diff>